<commit_message>
Update INFORME 027 2024 - FUSION FIBRA OPTICA.docx
</commit_message>
<xml_diff>
--- a/INFORMES/2024/INFORME 027 2024 - FUSION FIBRA OPTICA.docx
+++ b/INFORMES/2024/INFORME 027 2024 - FUSION FIBRA OPTICA.docx
@@ -24,7 +24,31 @@
           <w:u w:val="single"/>
           <w:lang w:val="it-IT"/>
         </w:rPr>
-        <w:t>INFORME Nª 0</w:t>
+        <w:t>INFORME N</w:t>
+      </w:r>
+      <w:r>
+        <w:rPr>
+          <w:rFonts w:cstheme="minorHAnsi"/>
+          <w:b/>
+          <w:bCs/>
+          <w:color w:val="000000"/>
+          <w:szCs w:val="24"/>
+          <w:u w:val="single"/>
+          <w:lang w:val="it-IT"/>
+        </w:rPr>
+        <w:t>°</w:t>
+      </w:r>
+      <w:r>
+        <w:rPr>
+          <w:rFonts w:cstheme="minorHAnsi"/>
+          <w:b/>
+          <w:bCs/>
+          <w:color w:val="000000"/>
+          <w:szCs w:val="24"/>
+          <w:u w:val="single"/>
+          <w:lang w:val="it-IT"/>
+        </w:rPr>
+        <w:t xml:space="preserve"> 0</w:t>
       </w:r>
       <w:r>
         <w:rPr>
@@ -168,7 +192,7 @@
           <w:iCs/>
           <w:szCs w:val="24"/>
         </w:rPr>
-        <w:t>RESIDENTE DE OBRA (e)</w:t>
+        <w:t xml:space="preserve">RESIDENTE DE OBRA </w:t>
       </w:r>
     </w:p>
     <w:bookmarkEnd w:id="0"/>
@@ -1114,20 +1138,7 @@
                 <w:vertAlign w:val="subscript"/>
                 <w:lang w:eastAsia="es-PE"/>
               </w:rPr>
-              <w:t>SERVICIO DE EMPALME DE CABLE DE FIBRA ÓPTICA DE 12 HILOS OM3 MULTIMODO DE 50/125ΜM LSOH EN MUFA Y PIGTAILS</w:t>
-            </w:r>
-            <w:r>
-              <w:rPr>
-                <w:rFonts w:eastAsia="Times New Roman" w:cstheme="minorHAnsi"/>
-                <w:b/>
-                <w:bCs/>
-                <w:color w:val="000000"/>
-                <w:sz w:val="24"/>
-                <w:szCs w:val="24"/>
-                <w:vertAlign w:val="subscript"/>
-                <w:lang w:eastAsia="es-PE"/>
-              </w:rPr>
-              <w:t xml:space="preserve"> EN</w:t>
+              <w:t>SERVICIO DE EMPALME DE CABLE DE FIBRA ÓPTICA DE 12 HILOS OM3 MULTIMODO DE 50/125ΜM LSOH EN MUFA Y PIGTAILS EN</w:t>
             </w:r>
             <w:r>
               <w:rPr>
@@ -1337,7 +1348,33 @@
                 <w:vertAlign w:val="subscript"/>
                 <w:lang w:eastAsia="es-PE"/>
               </w:rPr>
-              <w:t>SEGÚN RESOLUCIÓN DE GERENCIA MUNICIPAL N° 455-2021-GM-MPA SE APROBÓ EL EXPEDIENTE TÉCNICO DE LA OBRA: “MEJORAMIENTO DE LA GESTIÓN MUNICIPAL Y SERVICIO ADMINISTRATIVO DE LA MUNICIPALIDAD PROVINCIAL DE ABANCAY, DISTRITO DE ABANCAY - PROVINCIA DE ABANCAY - DEPARTAMENTO DE APURÍMAC”, CON UN PRESUPUESTO DE S/. 15'583,237.93.</w:t>
+              <w:t xml:space="preserve">SEGÚN RESOLUCIÓN DE GERENCIA MUNICIPAL </w:t>
+            </w:r>
+            <w:proofErr w:type="spellStart"/>
+            <w:r>
+              <w:rPr>
+                <w:rFonts w:eastAsia="Times New Roman" w:cstheme="minorHAnsi"/>
+                <w:iCs/>
+                <w:color w:val="000000"/>
+                <w:sz w:val="24"/>
+                <w:szCs w:val="24"/>
+                <w:vertAlign w:val="subscript"/>
+                <w:lang w:eastAsia="es-PE"/>
+              </w:rPr>
+              <w:t>N°</w:t>
+            </w:r>
+            <w:proofErr w:type="spellEnd"/>
+            <w:r>
+              <w:rPr>
+                <w:rFonts w:eastAsia="Times New Roman" w:cstheme="minorHAnsi"/>
+                <w:iCs/>
+                <w:color w:val="000000"/>
+                <w:sz w:val="24"/>
+                <w:szCs w:val="24"/>
+                <w:vertAlign w:val="subscript"/>
+                <w:lang w:eastAsia="es-PE"/>
+              </w:rPr>
+              <w:t xml:space="preserve"> 455-2021-GM-MPA SE APROBÓ EL EXPEDIENTE TÉCNICO DE LA OBRA: “MEJORAMIENTO DE LA GESTIÓN MUNICIPAL Y SERVICIO ADMINISTRATIVO DE LA MUNICIPALIDAD PROVINCIAL DE ABANCAY, DISTRITO DE ABANCAY - PROVINCIA DE ABANCAY - DEPARTAMENTO DE APURÍMAC”, CON UN PRESUPUESTO DE S/. 15'583,237.93.</w:t>
             </w:r>
           </w:p>
         </w:tc>
@@ -1642,6 +1679,7 @@
                       <w:shd w:val="clear" w:color="auto" w:fill="F6F6F6"/>
                     </w:rPr>
                   </w:pPr>
+                  <w:proofErr w:type="spellStart"/>
                   <w:r>
                     <w:rPr>
                       <w:rFonts w:eastAsia="Times New Roman" w:cstheme="minorHAnsi"/>
@@ -1652,7 +1690,20 @@
                       <w:szCs w:val="20"/>
                       <w:lang w:eastAsia="es-PE"/>
                     </w:rPr>
-                    <w:t xml:space="preserve">Item SIGA: </w:t>
+                    <w:t>Item</w:t>
+                  </w:r>
+                  <w:proofErr w:type="spellEnd"/>
+                  <w:r>
+                    <w:rPr>
+                      <w:rFonts w:eastAsia="Times New Roman" w:cstheme="minorHAnsi"/>
+                      <w:b/>
+                      <w:bCs/>
+                      <w:color w:val="000000"/>
+                      <w:sz w:val="20"/>
+                      <w:szCs w:val="20"/>
+                      <w:lang w:eastAsia="es-PE"/>
+                    </w:rPr>
+                    <w:t xml:space="preserve"> SIGA: </w:t>
                   </w:r>
                   <w:r>
                     <w:rPr>
@@ -1863,13 +1914,6 @@
         </w:rPr>
       </w:pPr>
     </w:p>
-    <w:p>
-      <w:pPr>
-        <w:rPr>
-          <w:rFonts w:cstheme="minorHAnsi"/>
-        </w:rPr>
-      </w:pPr>
-    </w:p>
     <w:tbl>
       <w:tblPr>
         <w:tblW w:w="10278" w:type="dxa"/>
@@ -2320,7 +2364,9 @@
           <w:p>
             <w:pPr>
               <w:rPr>
-                <w:rFonts w:cstheme="minorHAnsi"/>
+                <w:rFonts w:eastAsia="Times New Roman" w:cstheme="minorHAnsi"/>
+                <w:color w:val="000000"/>
+                <w:lang w:eastAsia="es-PE"/>
               </w:rPr>
             </w:pPr>
             <w:r>
@@ -2329,7 +2375,53 @@
                 <w:color w:val="000000"/>
                 <w:lang w:eastAsia="es-PE"/>
               </w:rPr>
-              <w:t>SERVICIO DE EMPALME DE CABLE DE FIBRA ÓPTICA DE 12 HILOS OM3 MULTIMODO DE 50/125ΜM LSOH EN MUFA Y PIGTAILS. A TODO COSTO INCLUYE CONECTORES CINTA TERMO CONTRAÍBLES Y ACCESORIOS REQUERIDOS PARA EL TRABAJO DE FUSIÓN.</w:t>
+              <w:t>SERVICIO DE EMPALME DE CABLE DE FIBRA ÓPTICA DE 12 HILOS OM3 MULTIMODO DE 50/125ΜM LSOH EN MUFA Y PIGTAILS. A TODO COSTO INCLUYE TERMO CONTRAÍBLES Y ACCESORIOS REQUERIDOS PARA EL TRABAJO DE FUSIÓN.</w:t>
+            </w:r>
+          </w:p>
+          <w:p>
+            <w:pPr>
+              <w:rPr>
+                <w:rFonts w:cstheme="minorHAnsi"/>
+              </w:rPr>
+            </w:pPr>
+            <w:r>
+              <w:rPr>
+                <w:rFonts w:eastAsia="Times New Roman" w:cstheme="minorHAnsi"/>
+                <w:color w:val="000000"/>
+                <w:lang w:eastAsia="es-PE"/>
+              </w:rPr>
+              <w:t xml:space="preserve">DICHO TRABAJO SE REALIZARÁ EN LOS AMBIENTES DE LA OBRA </w:t>
+            </w:r>
+            <w:r>
+              <w:rPr>
+                <w:rFonts w:cstheme="minorHAnsi"/>
+                <w:iCs/>
+              </w:rPr>
+              <w:t>“</w:t>
+            </w:r>
+            <w:r>
+              <w:rPr>
+                <w:rFonts w:cstheme="minorHAnsi"/>
+                <w:b/>
+                <w:bCs/>
+                <w:iCs/>
+              </w:rPr>
+              <w:t>MEJORAMIENTO DE LA GESTIÓN MUNICIPAL Y SERVICIO ADMINISTRATIVO DE LA MUNICIPALIDAD PROVINCIAL DE ABANCAY, DISTRITO DE ABANCAY – PROVINCIA DE APURÍMAC</w:t>
+            </w:r>
+            <w:r>
+              <w:rPr>
+                <w:rFonts w:cstheme="minorHAnsi"/>
+                <w:iCs/>
+              </w:rPr>
+              <w:t xml:space="preserve">”. </w:t>
+            </w:r>
+            <w:r>
+              <w:rPr>
+                <w:rFonts w:eastAsia="Times New Roman" w:cstheme="minorHAnsi"/>
+                <w:color w:val="000000"/>
+                <w:lang w:eastAsia="es-PE"/>
+              </w:rPr>
+              <w:t xml:space="preserve"> </w:t>
             </w:r>
           </w:p>
         </w:tc>
@@ -2617,7 +2709,29 @@
                 <w:vertAlign w:val="subscript"/>
                 <w:lang w:eastAsia="es-PE"/>
               </w:rPr>
-              <w:t>El proveedor y/o contratista deberá contar con la logística necesaria y disponibilidad del material inmediato para poder entregar en almacén de obra.</w:t>
+              <w:t xml:space="preserve">El proveedor y/o contratista deberá contar con la logística necesaria y disponibilidad del material inmediato para poder </w:t>
+            </w:r>
+            <w:r>
+              <w:rPr>
+                <w:rFonts w:cstheme="minorHAnsi"/>
+                <w:color w:val="000000"/>
+                <w:sz w:val="24"/>
+                <w:szCs w:val="24"/>
+                <w:vertAlign w:val="subscript"/>
+                <w:lang w:eastAsia="es-PE"/>
+              </w:rPr>
+              <w:t>realizar dicho servicio</w:t>
+            </w:r>
+            <w:r>
+              <w:rPr>
+                <w:rFonts w:cstheme="minorHAnsi"/>
+                <w:color w:val="000000"/>
+                <w:sz w:val="24"/>
+                <w:szCs w:val="24"/>
+                <w:vertAlign w:val="subscript"/>
+                <w:lang w:eastAsia="es-PE"/>
+              </w:rPr>
+              <w:t>.</w:t>
             </w:r>
           </w:p>
           <w:p>
@@ -3638,7 +3752,7 @@
       <w:footerReference w:type="default" r:id="rId11"/>
       <w:headerReference w:type="first" r:id="rId12"/>
       <w:pgSz w:w="11906" w:h="16838"/>
-      <w:pgMar w:top="1417" w:right="1701" w:bottom="1417" w:left="1701" w:header="708" w:footer="708" w:gutter="0"/>
+      <w:pgMar w:top="1417" w:right="1701" w:bottom="1843" w:left="1701" w:header="708" w:footer="708" w:gutter="0"/>
       <w:cols w:space="708"/>
       <w:docGrid w:linePitch="360"/>
     </w:sectPr>
@@ -3772,7 +3886,7 @@
           <wp:extent cx="7497445" cy="819150"/>
           <wp:effectExtent l="0" t="0" r="8255" b="0"/>
           <wp:wrapSquare wrapText="bothSides"/>
-          <wp:docPr id="2" name="Imagen 2" descr="C:\Users\informatica\Desktop\pie.jpg"/>
+          <wp:docPr id="1934391549" name="Imagen 1934391549" descr="C:\Users\informatica\Desktop\pie.jpg"/>
           <wp:cNvGraphicFramePr>
             <a:graphicFrameLocks xmlns:a="http://schemas.openxmlformats.org/drawingml/2006/main" noChangeAspect="1"/>
           </wp:cNvGraphicFramePr>
@@ -4575,7 +4689,7 @@
           <wp:extent cx="7505065" cy="1152525"/>
           <wp:effectExtent l="0" t="0" r="635" b="9525"/>
           <wp:wrapSquare wrapText="bothSides"/>
-          <wp:docPr id="1" name="Imagen 1" descr="C:\Users\informatica\Desktop\encabezado.jpg"/>
+          <wp:docPr id="677818149" name="Imagen 677818149" descr="C:\Users\informatica\Desktop\encabezado.jpg"/>
           <wp:cNvGraphicFramePr>
             <a:graphicFrameLocks xmlns:a="http://schemas.openxmlformats.org/drawingml/2006/main" noChangeAspect="1"/>
           </wp:cNvGraphicFramePr>

</xml_diff>